<commit_message>
Updated draft of development plan, still incomplete.
</commit_message>
<xml_diff>
--- a/Documentation/UnityDevelopmentPlan.docx
+++ b/Documentation/UnityDevelopmentPlan.docx
@@ -637,13 +637,152 @@
         <w:tab/>
       </w:r>
       <w:r>
-        <w:t>4</w:t>
-      </w:r>
-    </w:p>
-    <w:p>
+        <w:t>5</w:t>
+      </w:r>
+    </w:p>
+    <w:p>
+      <w:pPr>
+        <w:tabs>
+          <w:tab w:val="left" w:pos="373"/>
+          <w:tab w:val="right" w:pos="9350"/>
+        </w:tabs>
+        <w:jc w:val="center"/>
+      </w:pPr>
+      <w:r>
+        <w:rPr>
+          <w:sz w:val="28"/>
+        </w:rPr>
+        <w:t>8</w:t>
+      </w:r>
+      <w:r>
+        <w:tab/>
+      </w:r>
+      <w:r>
+        <w:rPr>
+          <w:sz w:val="28"/>
+        </w:rPr>
+        <w:t>References</w:t>
+      </w:r>
+      <w:r>
+        <w:rPr>
+          <w:sz w:val="28"/>
+        </w:rPr>
+        <w:tab/>
+      </w:r>
+      <w:r>
+        <w:t>5</w:t>
+      </w:r>
+    </w:p>
+    <w:p>
+      <w:pPr>
+        <w:tabs>
+          <w:tab w:val="left" w:pos="373"/>
+          <w:tab w:val="right" w:pos="9350"/>
+        </w:tabs>
+        <w:jc w:val="center"/>
+      </w:pPr>
+      <w:r>
+        <w:rPr>
+          <w:sz w:val="28"/>
+        </w:rPr>
+        <w:t>9</w:t>
+      </w:r>
+      <w:r>
+        <w:tab/>
+      </w:r>
+      <w:r>
+        <w:rPr>
+          <w:sz w:val="28"/>
+        </w:rPr>
+        <w:t>Glossary</w:t>
+      </w:r>
+      <w:r>
+        <w:rPr>
+          <w:sz w:val="28"/>
+        </w:rPr>
+        <w:tab/>
+      </w:r>
+      <w:r>
+        <w:t>5</w:t>
+      </w:r>
+    </w:p>
+    <w:p>
+      <w:pPr>
+        <w:tabs>
+          <w:tab w:val="left" w:pos="373"/>
+          <w:tab w:val="right" w:pos="9350"/>
+        </w:tabs>
+        <w:jc w:val="center"/>
+      </w:pPr>
+      <w:r>
+        <w:rPr>
+          <w:sz w:val="28"/>
+        </w:rPr>
+        <w:t>10</w:t>
+      </w:r>
+      <w:r>
+        <w:tab/>
+      </w:r>
+      <w:r>
+        <w:rPr>
+          <w:sz w:val="28"/>
+        </w:rPr>
+        <w:t>Document Revision History</w:t>
+      </w:r>
+      <w:r>
+        <w:rPr>
+          <w:sz w:val="28"/>
+        </w:rPr>
+        <w:tab/>
+      </w:r>
+      <w:r>
+        <w:t>5</w:t>
+      </w:r>
+    </w:p>
+    <w:p>
+      <w:pPr>
+        <w:tabs>
+          <w:tab w:val="left" w:pos="373"/>
+          <w:tab w:val="right" w:pos="9350"/>
+        </w:tabs>
+        <w:jc w:val="center"/>
+      </w:pPr>
+      <w:r>
+        <w:rPr>
+          <w:sz w:val="28"/>
+        </w:rPr>
+        <w:t>11</w:t>
+      </w:r>
+      <w:r>
+        <w:tab/>
+      </w:r>
+      <w:r>
+        <w:rPr>
+          <w:sz w:val="28"/>
+        </w:rPr>
+        <w:t>Appendix</w:t>
+      </w:r>
+      <w:r>
+        <w:rPr>
+          <w:sz w:val="28"/>
+        </w:rPr>
+        <w:tab/>
+      </w:r>
+      <w:r>
+        <w:t>5</w:t>
+      </w:r>
       <w:bookmarkStart w:id="0" w:name="_GoBack"/>
       <w:bookmarkEnd w:id="0"/>
     </w:p>
+    <w:p>
+      <w:pPr>
+        <w:tabs>
+          <w:tab w:val="left" w:pos="373"/>
+          <w:tab w:val="right" w:pos="9350"/>
+        </w:tabs>
+      </w:pPr>
+    </w:p>
+    <w:p/>
     <w:p/>
     <w:p/>
     <w:p>
@@ -675,10 +814,7 @@
     </w:p>
     <w:p>
       <w:r>
-        <w:t>The Unity Project is a collaboration between Wayne State University Computer Science and College for Creative Studies students to create a fully working, small form PC game known as a demo. By delegating tasks based off of the academic strengths of the two</w:t>
-      </w:r>
-      <w:r>
-        <w:t xml:space="preserve"> parties, both teams will be able to deliver a working product. </w:t>
+        <w:t xml:space="preserve">The Unity Project is a collaboration between Wayne State University Computer Science and College for Creative Studies students to create a fully working, small form PC game known as a demo. By delegating tasks based off of the academic strengths of the two parties, both teams will be able to deliver a working product. </w:t>
       </w:r>
     </w:p>
     <w:p>
@@ -697,18 +833,12 @@
     </w:p>
     <w:p>
       <w:r>
-        <w:t>The purpose of this project is to create a fully playable demonstration (demo) of the game for PC. This demo version will give players and potential investo</w:t>
-      </w:r>
-      <w:r>
-        <w:t xml:space="preserve">rs hands-on experience with the product. </w:t>
-      </w:r>
-    </w:p>
-    <w:p>
-      <w:r>
-        <w:t>The demo will consist of one island in which the player will interact with a non-player controlled character who will spawn consistent waves of enemies for the player to face to demonstrate in-game combat. Addition</w:t>
-      </w:r>
-      <w:r>
-        <w:t>ally the player will be able to interact with elements in the environment such as doors and switches.</w:t>
+        <w:t xml:space="preserve">The purpose of this project is to create a fully playable demonstration (demo) of the game for PC. This demo version will give players and potential investors hands-on experience with the product. </w:t>
+      </w:r>
+    </w:p>
+    <w:p>
+      <w:r>
+        <w:t>The demo will consist of one island in which the player will interact with a non-player controlled character who will spawn consistent waves of enemies for the player to face to demonstrate in-game combat. Additionally the player will be able to interact with elements in the environment such as doors and switches.</w:t>
       </w:r>
     </w:p>
     <w:p>
@@ -778,10 +908,7 @@
         <w:ind w:left="360"/>
       </w:pPr>
       <w:r>
-        <w:t>Spe</w:t>
-      </w:r>
-      <w:r>
-        <w:t xml:space="preserve">cific Roles: Though all team members will be spending time on across every area, each team member will focus most of their time working on their assigned specific areas. </w:t>
+        <w:t xml:space="preserve">Specific Roles: Though all team members will be spending time on across every area, each team member will focus most of their time working on their assigned specific areas. </w:t>
       </w:r>
     </w:p>
     <w:p/>
@@ -799,17 +926,11 @@
     </w:p>
     <w:p>
       <w:r>
-        <w:t>Being a team of only three people, implementation of a s</w:t>
-      </w:r>
-      <w:r>
-        <w:t xml:space="preserve">trict problem resolution policy is key. In the event that a team member does not produce any work 12 hours prior to a due </w:t>
+        <w:t xml:space="preserve">Being a team of only three people, implementation of a strict problem resolution policy is key. In the event that a team member does not produce any work 12 hours prior to a due </w:t>
       </w:r>
       <w:r>
         <w:lastRenderedPageBreak/>
-        <w:t>date, the team leader will reach out to the member in question to determine if any help can be spared. If there is no resolution 6 hou</w:t>
-      </w:r>
-      <w:r>
-        <w:t>rs prior to the due date, the team lead will reach out to the instructor and TAs to make note of the incident. The other two members will then work to complete the assigned to the unresponsive team member to the best of their ability.</w:t>
+        <w:t>date, the team leader will reach out to the member in question to determine if any help can be spared. If there is no resolution 6 hours prior to the due date, the team lead will reach out to the instructor and TAs to make note of the incident. The other two members will then work to complete the assigned to the unresponsive team member to the best of their ability.</w:t>
       </w:r>
     </w:p>
     <w:p>
@@ -826,10 +947,7 @@
     </w:p>
     <w:p>
       <w:r>
-        <w:t>Weekly m</w:t>
-      </w:r>
-      <w:r>
-        <w:t>eeting will be vital to capture the vision of the client. For now team members will meet on Wednesdays at the Detroit Public Library. Dates and times are subject to change.</w:t>
+        <w:t>Weekly meeting will be vital to capture the vision of the client. For now team members will meet on Wednesdays at the Detroit Public Library. Dates and times are subject to change.</w:t>
       </w:r>
     </w:p>
     <w:p>
@@ -850,10 +968,7 @@
         <w:ind w:left="360"/>
       </w:pPr>
       <w:r>
-        <w:t>Discuss scope of project and overall goals including tech</w:t>
-      </w:r>
-      <w:r>
-        <w:t>nologies, team dynamics, expectations, and schedule of deliverables.</w:t>
+        <w:t>Discuss scope of project and overall goals including technologies, team dynamics, expectations, and schedule of deliverables.</w:t>
       </w:r>
     </w:p>
     <w:p>
@@ -877,10 +992,7 @@
         <w:ind w:left="360"/>
       </w:pPr>
       <w:r>
-        <w:t>Create repository and project environment including assets, music, sound, and artwork. Begin implementing foundation of game mechanics such as player movem</w:t>
-      </w:r>
-      <w:r>
-        <w:t>ent, environment, and events.</w:t>
+        <w:t>Create repository and project environment including assets, music, sound, and artwork. Begin implementing foundation of game mechanics such as player movement, environment, and events.</w:t>
       </w:r>
     </w:p>
     <w:p>
@@ -922,10 +1034,7 @@
         <w:ind w:left="360"/>
       </w:pPr>
       <w:r>
-        <w:t xml:space="preserve">Build on elements completed in Phase One including adding any missing </w:t>
-      </w:r>
-      <w:r>
-        <w:t>character abilities as well as improved enemy AI and new environment assets.</w:t>
+        <w:t>Build on elements completed in Phase One including adding any missing character abilities as well as improved enemy AI and new environment assets.</w:t>
       </w:r>
     </w:p>
     <w:p>
@@ -946,10 +1055,7 @@
         <w:ind w:left="360"/>
       </w:pPr>
       <w:r>
-        <w:t>S</w:t>
-      </w:r>
-      <w:r>
-        <w:t xml:space="preserve">howcase stronger and more fluid gameplay mechanics along with fully </w:t>
+        <w:t xml:space="preserve">Showcase stronger and more fluid gameplay mechanics along with fully </w:t>
       </w:r>
       <w:proofErr w:type="spellStart"/>
       <w:r>
@@ -978,10 +1084,7 @@
         <w:ind w:left="360"/>
       </w:pPr>
       <w:r>
-        <w:t>Full implementation of required gam</w:t>
-      </w:r>
-      <w:r>
-        <w:t>e mechanics.</w:t>
+        <w:t>Full implementation of required game mechanics.</w:t>
       </w:r>
     </w:p>
     <w:p>
@@ -1006,10 +1109,7 @@
       </w:r>
       <w:proofErr w:type="spellEnd"/>
       <w:r>
-        <w:t>, a free, online source control and repository management system. There will be a private repository available to group members, as well as to the client, their team, and th</w:t>
-      </w:r>
-      <w:r>
-        <w:t xml:space="preserve">e assigned TA. </w:t>
+        <w:t xml:space="preserve">, a free, online source control and repository management system. There will be a private repository available to group members, as well as to the client, their team, and the assigned TA. </w:t>
       </w:r>
     </w:p>
     <w:p>
@@ -1074,6 +1174,314 @@
         <w:t>Unity’s built-in text and scripting editor.</w:t>
       </w:r>
     </w:p>
+    <w:p>
+      <w:pPr>
+        <w:pStyle w:val="Heading1"/>
+        <w:numPr>
+          <w:ilvl w:val="0"/>
+          <w:numId w:val="2"/>
+        </w:numPr>
+        <w:autoSpaceDN w:val="0"/>
+        <w:adjustRightInd w:val="0"/>
+        <w:jc w:val="both"/>
+      </w:pPr>
+      <w:r>
+        <w:t>References</w:t>
+      </w:r>
+    </w:p>
+    <w:tbl>
+      <w:tblPr>
+        <w:tblStyle w:val="TableGrid"/>
+        <w:tblW w:w="9450" w:type="dxa"/>
+        <w:tblInd w:w="198" w:type="dxa"/>
+        <w:tblLook w:val="04A0" w:firstRow="1" w:lastRow="0" w:firstColumn="1" w:lastColumn="0" w:noHBand="0" w:noVBand="1"/>
+      </w:tblPr>
+      <w:tblGrid>
+        <w:gridCol w:w="1908"/>
+        <w:gridCol w:w="1710"/>
+        <w:gridCol w:w="5832"/>
+      </w:tblGrid>
+      <w:tr>
+        <w:tc>
+          <w:tcPr>
+            <w:tcW w:w="1908" w:type="dxa"/>
+            <w:shd w:val="clear" w:color="auto" w:fill="E7E6E6" w:themeFill="background2"/>
+          </w:tcPr>
+          <w:p>
+            <w:r>
+              <w:t>Doc Number</w:t>
+            </w:r>
+          </w:p>
+        </w:tc>
+        <w:tc>
+          <w:tcPr>
+            <w:tcW w:w="1710" w:type="dxa"/>
+            <w:shd w:val="clear" w:color="auto" w:fill="E7E6E6" w:themeFill="background2"/>
+          </w:tcPr>
+          <w:p>
+            <w:r>
+              <w:t>Doc Version</w:t>
+            </w:r>
+          </w:p>
+        </w:tc>
+        <w:tc>
+          <w:tcPr>
+            <w:tcW w:w="5832" w:type="dxa"/>
+            <w:shd w:val="clear" w:color="auto" w:fill="E7E6E6" w:themeFill="background2"/>
+          </w:tcPr>
+          <w:p>
+            <w:r>
+              <w:t>Doc Name &amp; Location</w:t>
+            </w:r>
+          </w:p>
+        </w:tc>
+      </w:tr>
+      <w:tr>
+        <w:tc>
+          <w:tcPr>
+            <w:tcW w:w="1908" w:type="dxa"/>
+          </w:tcPr>
+          <w:p/>
+        </w:tc>
+        <w:tc>
+          <w:tcPr>
+            <w:tcW w:w="1710" w:type="dxa"/>
+          </w:tcPr>
+          <w:p/>
+        </w:tc>
+        <w:tc>
+          <w:tcPr>
+            <w:tcW w:w="5832" w:type="dxa"/>
+          </w:tcPr>
+          <w:p/>
+        </w:tc>
+      </w:tr>
+      <w:tr>
+        <w:tc>
+          <w:tcPr>
+            <w:tcW w:w="1908" w:type="dxa"/>
+          </w:tcPr>
+          <w:p/>
+        </w:tc>
+        <w:tc>
+          <w:tcPr>
+            <w:tcW w:w="1710" w:type="dxa"/>
+          </w:tcPr>
+          <w:p/>
+        </w:tc>
+        <w:tc>
+          <w:tcPr>
+            <w:tcW w:w="5832" w:type="dxa"/>
+          </w:tcPr>
+          <w:p/>
+        </w:tc>
+      </w:tr>
+      <w:tr>
+        <w:tc>
+          <w:tcPr>
+            <w:tcW w:w="1908" w:type="dxa"/>
+          </w:tcPr>
+          <w:p/>
+        </w:tc>
+        <w:tc>
+          <w:tcPr>
+            <w:tcW w:w="1710" w:type="dxa"/>
+          </w:tcPr>
+          <w:p/>
+        </w:tc>
+        <w:tc>
+          <w:tcPr>
+            <w:tcW w:w="5832" w:type="dxa"/>
+          </w:tcPr>
+          <w:p/>
+        </w:tc>
+      </w:tr>
+    </w:tbl>
+    <w:p>
+      <w:pPr>
+        <w:pStyle w:val="Heading1"/>
+        <w:numPr>
+          <w:ilvl w:val="0"/>
+          <w:numId w:val="2"/>
+        </w:numPr>
+      </w:pPr>
+      <w:r>
+        <w:t>Glossary</w:t>
+      </w:r>
+    </w:p>
+    <w:p>
+      <w:pPr>
+        <w:spacing w:before="0"/>
+      </w:pPr>
+      <w:r>
+        <w:rPr>
+          <w:b/>
+        </w:rPr>
+        <w:t>Example Term or Acronym</w:t>
+      </w:r>
+      <w:r>
+        <w:t xml:space="preserve"> – Example Description</w:t>
+      </w:r>
+    </w:p>
+    <w:p>
+      <w:pPr>
+        <w:spacing w:before="0"/>
+      </w:pPr>
+      <w:r>
+        <w:rPr>
+          <w:b/>
+        </w:rPr>
+        <w:t>Non-Player Character</w:t>
+      </w:r>
+      <w:r>
+        <w:t xml:space="preserve"> - NPC</w:t>
+      </w:r>
+    </w:p>
+    <w:p>
+      <w:pPr>
+        <w:pStyle w:val="Heading1"/>
+        <w:numPr>
+          <w:ilvl w:val="0"/>
+          <w:numId w:val="2"/>
+        </w:numPr>
+        <w:autoSpaceDN w:val="0"/>
+        <w:adjustRightInd w:val="0"/>
+        <w:jc w:val="both"/>
+      </w:pPr>
+      <w:r>
+        <w:t>Document Revision History</w:t>
+      </w:r>
+    </w:p>
+    <w:tbl>
+      <w:tblPr>
+        <w:tblStyle w:val="TableGrid"/>
+        <w:tblW w:w="9450" w:type="dxa"/>
+        <w:tblInd w:w="198" w:type="dxa"/>
+        <w:tblLook w:val="04A0" w:firstRow="1" w:lastRow="0" w:firstColumn="1" w:lastColumn="0" w:noHBand="0" w:noVBand="1"/>
+      </w:tblPr>
+      <w:tblGrid>
+        <w:gridCol w:w="2394"/>
+        <w:gridCol w:w="2394"/>
+        <w:gridCol w:w="2394"/>
+        <w:gridCol w:w="2268"/>
+      </w:tblGrid>
+      <w:tr>
+        <w:tc>
+          <w:tcPr>
+            <w:tcW w:w="2394" w:type="dxa"/>
+            <w:shd w:val="clear" w:color="auto" w:fill="E7E6E6" w:themeFill="background2"/>
+          </w:tcPr>
+          <w:p>
+            <w:r>
+              <w:t>Revision</w:t>
+            </w:r>
+          </w:p>
+        </w:tc>
+        <w:tc>
+          <w:tcPr>
+            <w:tcW w:w="2394" w:type="dxa"/>
+            <w:shd w:val="clear" w:color="auto" w:fill="E7E6E6" w:themeFill="background2"/>
+          </w:tcPr>
+          <w:p>
+            <w:r>
+              <w:t>Date</w:t>
+            </w:r>
+          </w:p>
+        </w:tc>
+        <w:tc>
+          <w:tcPr>
+            <w:tcW w:w="2394" w:type="dxa"/>
+            <w:shd w:val="clear" w:color="auto" w:fill="E7E6E6" w:themeFill="background2"/>
+          </w:tcPr>
+          <w:p>
+            <w:r>
+              <w:t>Author</w:t>
+            </w:r>
+          </w:p>
+        </w:tc>
+        <w:tc>
+          <w:tcPr>
+            <w:tcW w:w="2268" w:type="dxa"/>
+            <w:shd w:val="clear" w:color="auto" w:fill="E7E6E6" w:themeFill="background2"/>
+          </w:tcPr>
+          <w:p>
+            <w:r>
+              <w:t>Changes</w:t>
+            </w:r>
+          </w:p>
+        </w:tc>
+      </w:tr>
+      <w:tr>
+        <w:tc>
+          <w:tcPr>
+            <w:tcW w:w="2394" w:type="dxa"/>
+          </w:tcPr>
+          <w:p/>
+        </w:tc>
+        <w:tc>
+          <w:tcPr>
+            <w:tcW w:w="2394" w:type="dxa"/>
+          </w:tcPr>
+          <w:p/>
+        </w:tc>
+        <w:tc>
+          <w:tcPr>
+            <w:tcW w:w="2394" w:type="dxa"/>
+          </w:tcPr>
+          <w:p/>
+        </w:tc>
+        <w:tc>
+          <w:tcPr>
+            <w:tcW w:w="2268" w:type="dxa"/>
+          </w:tcPr>
+          <w:p/>
+        </w:tc>
+      </w:tr>
+      <w:tr>
+        <w:tc>
+          <w:tcPr>
+            <w:tcW w:w="2394" w:type="dxa"/>
+          </w:tcPr>
+          <w:p/>
+        </w:tc>
+        <w:tc>
+          <w:tcPr>
+            <w:tcW w:w="2394" w:type="dxa"/>
+          </w:tcPr>
+          <w:p/>
+        </w:tc>
+        <w:tc>
+          <w:tcPr>
+            <w:tcW w:w="2394" w:type="dxa"/>
+          </w:tcPr>
+          <w:p/>
+        </w:tc>
+        <w:tc>
+          <w:tcPr>
+            <w:tcW w:w="2268" w:type="dxa"/>
+          </w:tcPr>
+          <w:p/>
+        </w:tc>
+      </w:tr>
+    </w:tbl>
+    <w:p>
+      <w:pPr>
+        <w:pStyle w:val="Heading1"/>
+        <w:numPr>
+          <w:ilvl w:val="0"/>
+          <w:numId w:val="2"/>
+        </w:numPr>
+      </w:pPr>
+      <w:r>
+        <w:t>Appendix</w:t>
+      </w:r>
+    </w:p>
+    <w:p>
+      <w:r>
+        <w:t>Material including referenced documentation the web or elsewhere, as well as alternative designs or items/ideas for future improvements.</w:t>
+      </w:r>
+    </w:p>
+    <w:p/>
     <w:sectPr>
       <w:headerReference w:type="default" r:id="rId7"/>
       <w:footerReference w:type="default" r:id="rId8"/>
@@ -1185,7 +1593,7 @@
       <w:rPr>
         <w:noProof/>
       </w:rPr>
-      <w:t>5</w:t>
+      <w:t>4</w:t>
     </w:r>
     <w:r>
       <w:fldChar w:fldCharType="end"/>
@@ -1619,7 +2027,7 @@
     <w:lsdException w:name="Table Web 2" w:semiHidden="1" w:unhideWhenUsed="1"/>
     <w:lsdException w:name="Table Web 3" w:semiHidden="1" w:unhideWhenUsed="1"/>
     <w:lsdException w:name="Balloon Text" w:semiHidden="1" w:unhideWhenUsed="1"/>
-    <w:lsdException w:name="Table Grid" w:uiPriority="39"/>
+    <w:lsdException w:name="Table Grid" w:uiPriority="59"/>
     <w:lsdException w:name="Table Theme" w:semiHidden="1" w:unhideWhenUsed="1"/>
     <w:lsdException w:name="Placeholder Text" w:semiHidden="1"/>
     <w:lsdException w:name="No Spacing" w:uiPriority="1" w:qFormat="1"/>
@@ -2561,6 +2969,38 @@
       <w:contextualSpacing/>
     </w:pPr>
   </w:style>
+  <w:style w:type="table" w:styleId="TableGrid">
+    <w:name w:val="Table Grid"/>
+    <w:basedOn w:val="TableNormal"/>
+    <w:uiPriority w:val="59"/>
+    <w:rsid w:val="009E6C81"/>
+    <w:pPr>
+      <w:spacing w:before="0"/>
+    </w:pPr>
+    <w:rPr>
+      <w:rFonts w:asciiTheme="minorHAnsi" w:eastAsiaTheme="minorEastAsia" w:hAnsiTheme="minorHAnsi" w:cstheme="minorBidi"/>
+      <w:color w:val="auto"/>
+      <w:szCs w:val="24"/>
+      <w:lang w:eastAsia="en-US"/>
+    </w:rPr>
+    <w:tblPr>
+      <w:tblInd w:w="0" w:type="dxa"/>
+      <w:tblBorders>
+        <w:top w:val="single" w:sz="4" w:space="0" w:color="auto"/>
+        <w:left w:val="single" w:sz="4" w:space="0" w:color="auto"/>
+        <w:bottom w:val="single" w:sz="4" w:space="0" w:color="auto"/>
+        <w:right w:val="single" w:sz="4" w:space="0" w:color="auto"/>
+        <w:insideH w:val="single" w:sz="4" w:space="0" w:color="auto"/>
+        <w:insideV w:val="single" w:sz="4" w:space="0" w:color="auto"/>
+      </w:tblBorders>
+      <w:tblCellMar>
+        <w:top w:w="0" w:type="dxa"/>
+        <w:left w:w="108" w:type="dxa"/>
+        <w:bottom w:w="0" w:type="dxa"/>
+        <w:right w:w="108" w:type="dxa"/>
+      </w:tblCellMar>
+    </w:tblPr>
+  </w:style>
 </w:styles>
 </file>
 

</xml_diff>

<commit_message>
Final first draft of the development plan
</commit_message>
<xml_diff>
--- a/Documentation/UnityDevelopmentPlan.docx
+++ b/Documentation/UnityDevelopmentPlan.docx
@@ -7,6 +7,7 @@
       <w:pPr>
         <w:pStyle w:val="Title"/>
         <w:spacing w:after="0"/>
+        <w:jc w:val="both"/>
       </w:pPr>
       <w:r>
         <w:rPr>
@@ -20,6 +21,7 @@
       <w:pPr>
         <w:pStyle w:val="Title"/>
         <w:spacing w:after="0"/>
+        <w:jc w:val="both"/>
       </w:pPr>
       <w:r>
         <w:rPr>
@@ -32,6 +34,7 @@
     <w:p>
       <w:pPr>
         <w:pStyle w:val="Title"/>
+        <w:jc w:val="both"/>
       </w:pPr>
       <w:r>
         <w:t xml:space="preserve"> </w:t>
@@ -43,178 +46,220 @@
         <w:t>Members: Anthony Jamora, Jonny Nabors, Thomas Burke</w:t>
       </w:r>
     </w:p>
-    <w:p/>
-    <w:p>
-      <w:pPr>
-        <w:spacing w:before="0"/>
-      </w:pPr>
-    </w:p>
-    <w:p>
-      <w:pPr>
-        <w:spacing w:before="0"/>
-      </w:pPr>
-    </w:p>
-    <w:p>
-      <w:pPr>
-        <w:spacing w:before="0"/>
-      </w:pPr>
-    </w:p>
-    <w:p>
-      <w:pPr>
-        <w:spacing w:before="0"/>
-      </w:pPr>
-    </w:p>
-    <w:p>
-      <w:pPr>
-        <w:spacing w:before="0"/>
-      </w:pPr>
-    </w:p>
-    <w:p>
-      <w:pPr>
-        <w:spacing w:before="0"/>
-      </w:pPr>
-    </w:p>
-    <w:p>
-      <w:pPr>
-        <w:spacing w:before="0"/>
-      </w:pPr>
-    </w:p>
-    <w:p>
-      <w:pPr>
-        <w:spacing w:before="0"/>
-      </w:pPr>
-    </w:p>
-    <w:p>
-      <w:pPr>
-        <w:spacing w:before="0"/>
-      </w:pPr>
-    </w:p>
-    <w:p>
-      <w:pPr>
-        <w:spacing w:before="0"/>
-      </w:pPr>
-    </w:p>
-    <w:p>
-      <w:pPr>
-        <w:spacing w:before="0"/>
-      </w:pPr>
-    </w:p>
-    <w:p>
-      <w:pPr>
-        <w:spacing w:before="0"/>
-      </w:pPr>
-    </w:p>
-    <w:p>
-      <w:pPr>
-        <w:spacing w:before="0"/>
-      </w:pPr>
-    </w:p>
-    <w:p>
-      <w:pPr>
-        <w:spacing w:before="0"/>
-      </w:pPr>
-    </w:p>
-    <w:p>
-      <w:pPr>
-        <w:spacing w:before="0"/>
-      </w:pPr>
-    </w:p>
-    <w:p>
-      <w:pPr>
-        <w:spacing w:before="0"/>
-      </w:pPr>
-    </w:p>
-    <w:p>
-      <w:pPr>
-        <w:spacing w:before="0"/>
-      </w:pPr>
-    </w:p>
-    <w:p>
-      <w:pPr>
-        <w:spacing w:before="0"/>
-      </w:pPr>
-    </w:p>
-    <w:p>
-      <w:pPr>
-        <w:spacing w:before="0"/>
-      </w:pPr>
-    </w:p>
-    <w:p>
-      <w:pPr>
-        <w:spacing w:before="0"/>
-      </w:pPr>
-    </w:p>
-    <w:p>
-      <w:pPr>
-        <w:spacing w:before="0"/>
-      </w:pPr>
-    </w:p>
-    <w:p>
-      <w:pPr>
-        <w:spacing w:before="0"/>
-      </w:pPr>
-    </w:p>
-    <w:p>
-      <w:pPr>
-        <w:spacing w:before="0"/>
-      </w:pPr>
-    </w:p>
-    <w:p>
-      <w:pPr>
-        <w:spacing w:before="0"/>
-      </w:pPr>
-    </w:p>
-    <w:p>
-      <w:pPr>
-        <w:spacing w:before="0"/>
-      </w:pPr>
-    </w:p>
-    <w:p>
-      <w:pPr>
-        <w:spacing w:before="0"/>
-      </w:pPr>
-    </w:p>
-    <w:p>
-      <w:pPr>
-        <w:spacing w:before="0"/>
-      </w:pPr>
-    </w:p>
-    <w:p>
-      <w:pPr>
-        <w:spacing w:before="0"/>
-        <w:jc w:val="center"/>
-      </w:pPr>
-    </w:p>
-    <w:p>
-      <w:pPr>
-        <w:spacing w:before="0"/>
-      </w:pPr>
-    </w:p>
-    <w:p>
-      <w:pPr>
-        <w:spacing w:before="0"/>
-      </w:pPr>
-    </w:p>
-    <w:p>
-      <w:pPr>
-        <w:spacing w:before="0"/>
-      </w:pPr>
-    </w:p>
-    <w:p>
-      <w:pPr>
-        <w:spacing w:before="0"/>
+    <w:p>
+      <w:pPr>
+        <w:jc w:val="both"/>
+      </w:pPr>
+    </w:p>
+    <w:p>
+      <w:pPr>
+        <w:spacing w:before="0"/>
+        <w:jc w:val="both"/>
+      </w:pPr>
+    </w:p>
+    <w:p>
+      <w:pPr>
+        <w:spacing w:before="0"/>
+        <w:jc w:val="both"/>
+      </w:pPr>
+    </w:p>
+    <w:p>
+      <w:pPr>
+        <w:spacing w:before="0"/>
+        <w:jc w:val="both"/>
+      </w:pPr>
+    </w:p>
+    <w:p>
+      <w:pPr>
+        <w:spacing w:before="0"/>
+        <w:jc w:val="both"/>
+      </w:pPr>
+    </w:p>
+    <w:p>
+      <w:pPr>
+        <w:spacing w:before="0"/>
+        <w:jc w:val="both"/>
+      </w:pPr>
+    </w:p>
+    <w:p>
+      <w:pPr>
+        <w:spacing w:before="0"/>
+        <w:jc w:val="both"/>
+      </w:pPr>
+    </w:p>
+    <w:p>
+      <w:pPr>
+        <w:spacing w:before="0"/>
+        <w:jc w:val="both"/>
+      </w:pPr>
+    </w:p>
+    <w:p>
+      <w:pPr>
+        <w:spacing w:before="0"/>
+        <w:jc w:val="both"/>
+      </w:pPr>
+    </w:p>
+    <w:p>
+      <w:pPr>
+        <w:spacing w:before="0"/>
+        <w:jc w:val="both"/>
+      </w:pPr>
+    </w:p>
+    <w:p>
+      <w:pPr>
+        <w:spacing w:before="0"/>
+        <w:jc w:val="both"/>
+      </w:pPr>
+    </w:p>
+    <w:p>
+      <w:pPr>
+        <w:spacing w:before="0"/>
+        <w:jc w:val="both"/>
+      </w:pPr>
+    </w:p>
+    <w:p>
+      <w:pPr>
+        <w:spacing w:before="0"/>
+        <w:jc w:val="both"/>
+      </w:pPr>
+    </w:p>
+    <w:p>
+      <w:pPr>
+        <w:spacing w:before="0"/>
+        <w:jc w:val="both"/>
+      </w:pPr>
+    </w:p>
+    <w:p>
+      <w:pPr>
+        <w:spacing w:before="0"/>
+        <w:jc w:val="both"/>
+      </w:pPr>
+    </w:p>
+    <w:p>
+      <w:pPr>
+        <w:spacing w:before="0"/>
+        <w:jc w:val="both"/>
+      </w:pPr>
+    </w:p>
+    <w:p>
+      <w:pPr>
+        <w:spacing w:before="0"/>
+        <w:jc w:val="both"/>
+      </w:pPr>
+    </w:p>
+    <w:p>
+      <w:pPr>
+        <w:spacing w:before="0"/>
+        <w:jc w:val="both"/>
+      </w:pPr>
+    </w:p>
+    <w:p>
+      <w:pPr>
+        <w:spacing w:before="0"/>
+        <w:jc w:val="both"/>
+      </w:pPr>
+    </w:p>
+    <w:p>
+      <w:pPr>
+        <w:spacing w:before="0"/>
+        <w:jc w:val="both"/>
+      </w:pPr>
+    </w:p>
+    <w:p>
+      <w:pPr>
+        <w:spacing w:before="0"/>
+        <w:jc w:val="both"/>
+      </w:pPr>
+    </w:p>
+    <w:p>
+      <w:pPr>
+        <w:spacing w:before="0"/>
+        <w:jc w:val="both"/>
+      </w:pPr>
+    </w:p>
+    <w:p>
+      <w:pPr>
+        <w:spacing w:before="0"/>
+        <w:jc w:val="both"/>
+      </w:pPr>
+    </w:p>
+    <w:p>
+      <w:pPr>
+        <w:spacing w:before="0"/>
+        <w:jc w:val="both"/>
+      </w:pPr>
+    </w:p>
+    <w:p>
+      <w:pPr>
+        <w:spacing w:before="0"/>
+        <w:jc w:val="both"/>
+      </w:pPr>
+    </w:p>
+    <w:p>
+      <w:pPr>
+        <w:spacing w:before="0"/>
+        <w:jc w:val="both"/>
+      </w:pPr>
+    </w:p>
+    <w:p>
+      <w:pPr>
+        <w:spacing w:before="0"/>
+        <w:jc w:val="both"/>
+      </w:pPr>
+    </w:p>
+    <w:p>
+      <w:pPr>
+        <w:spacing w:before="0"/>
+        <w:jc w:val="both"/>
+      </w:pPr>
+    </w:p>
+    <w:p>
+      <w:pPr>
+        <w:spacing w:before="0"/>
+        <w:jc w:val="both"/>
+      </w:pPr>
+    </w:p>
+    <w:p>
+      <w:pPr>
+        <w:spacing w:before="0"/>
+        <w:jc w:val="both"/>
+      </w:pPr>
+    </w:p>
+    <w:p>
+      <w:pPr>
+        <w:spacing w:before="0"/>
+        <w:jc w:val="both"/>
+      </w:pPr>
+    </w:p>
+    <w:p>
+      <w:pPr>
+        <w:spacing w:before="0"/>
+        <w:jc w:val="both"/>
+      </w:pPr>
+    </w:p>
+    <w:p>
+      <w:pPr>
+        <w:spacing w:before="0"/>
+        <w:jc w:val="both"/>
       </w:pPr>
     </w:p>
     <w:p>
       <w:pPr>
         <w:spacing w:before="0"/>
         <w:ind w:left="6480" w:firstLine="720"/>
-      </w:pPr>
-      <w:r>
-        <w:t>Draft 1</w:t>
-      </w:r>
-    </w:p>
-    <w:p>
+        <w:jc w:val="both"/>
+      </w:pPr>
+      <w:r>
+        <w:t>Draft</w:t>
+      </w:r>
+      <w:r>
+        <w:t xml:space="preserve"> 1</w:t>
+      </w:r>
+    </w:p>
+    <w:p>
+      <w:pPr>
+        <w:jc w:val="both"/>
+      </w:pPr>
       <w:r>
         <w:rPr>
           <w:i/>
@@ -226,6 +271,7 @@
     <w:p>
       <w:pPr>
         <w:spacing w:before="0"/>
+        <w:jc w:val="both"/>
       </w:pPr>
       <w:r>
         <w:rPr>
@@ -236,6 +282,9 @@
       </w:r>
     </w:p>
     <w:p>
+      <w:pPr>
+        <w:jc w:val="both"/>
+      </w:pPr>
       <w:r>
         <w:rPr>
           <w:i/>
@@ -251,6 +300,7 @@
       <w:pPr>
         <w:widowControl w:val="0"/>
         <w:spacing w:before="0" w:line="276" w:lineRule="auto"/>
+        <w:jc w:val="both"/>
       </w:pPr>
       <w:r>
         <w:rPr>
@@ -266,7 +316,7 @@
           <w:tab w:val="left" w:pos="373"/>
           <w:tab w:val="right" w:pos="9350"/>
         </w:tabs>
-        <w:jc w:val="center"/>
+        <w:jc w:val="both"/>
       </w:pPr>
     </w:p>
     <w:p>
@@ -275,7 +325,7 @@
           <w:tab w:val="left" w:pos="373"/>
           <w:tab w:val="right" w:pos="9350"/>
         </w:tabs>
-        <w:jc w:val="center"/>
+        <w:jc w:val="both"/>
       </w:pPr>
       <w:r>
         <w:rPr>
@@ -308,7 +358,7 @@
           <w:tab w:val="left" w:pos="373"/>
           <w:tab w:val="right" w:pos="9350"/>
         </w:tabs>
-        <w:jc w:val="center"/>
+        <w:jc w:val="both"/>
       </w:pPr>
       <w:r>
         <w:rPr>
@@ -341,7 +391,7 @@
           <w:tab w:val="left" w:pos="373"/>
           <w:tab w:val="right" w:pos="9350"/>
         </w:tabs>
-        <w:jc w:val="center"/>
+        <w:jc w:val="both"/>
       </w:pPr>
       <w:r>
         <w:rPr>
@@ -375,6 +425,7 @@
           <w:tab w:val="right" w:pos="9350"/>
         </w:tabs>
         <w:ind w:left="240"/>
+        <w:jc w:val="both"/>
       </w:pPr>
       <w:r>
         <w:t>3.1</w:t>
@@ -395,6 +446,7 @@
           <w:tab w:val="right" w:pos="9350"/>
         </w:tabs>
         <w:ind w:left="240"/>
+        <w:jc w:val="both"/>
       </w:pPr>
       <w:r>
         <w:t>3.2</w:t>
@@ -414,7 +466,7 @@
           <w:tab w:val="left" w:pos="373"/>
           <w:tab w:val="right" w:pos="9350"/>
         </w:tabs>
-        <w:jc w:val="center"/>
+        <w:jc w:val="both"/>
       </w:pPr>
       <w:r>
         <w:rPr>
@@ -447,7 +499,7 @@
           <w:tab w:val="left" w:pos="373"/>
           <w:tab w:val="right" w:pos="9350"/>
         </w:tabs>
-        <w:jc w:val="center"/>
+        <w:jc w:val="both"/>
       </w:pPr>
       <w:r>
         <w:rPr>
@@ -481,6 +533,7 @@
           <w:tab w:val="right" w:pos="9350"/>
         </w:tabs>
         <w:ind w:left="240"/>
+        <w:jc w:val="both"/>
       </w:pPr>
       <w:r>
         <w:t>5.1</w:t>
@@ -501,6 +554,7 @@
           <w:tab w:val="right" w:pos="9350"/>
         </w:tabs>
         <w:ind w:left="240"/>
+        <w:jc w:val="both"/>
       </w:pPr>
       <w:r>
         <w:t>5.2</w:t>
@@ -521,6 +575,7 @@
           <w:tab w:val="right" w:pos="9350"/>
         </w:tabs>
         <w:ind w:left="240"/>
+        <w:jc w:val="both"/>
       </w:pPr>
       <w:r>
         <w:t>5.3</w:t>
@@ -541,6 +596,7 @@
           <w:tab w:val="right" w:pos="9350"/>
         </w:tabs>
         <w:ind w:left="240"/>
+        <w:jc w:val="both"/>
       </w:pPr>
       <w:r>
         <w:t>5.4</w:t>
@@ -561,6 +617,7 @@
           <w:tab w:val="right" w:pos="9350"/>
         </w:tabs>
         <w:ind w:left="240"/>
+        <w:jc w:val="both"/>
       </w:pPr>
       <w:r>
         <w:t>5.5</w:t>
@@ -580,7 +637,7 @@
           <w:tab w:val="left" w:pos="373"/>
           <w:tab w:val="right" w:pos="9350"/>
         </w:tabs>
-        <w:jc w:val="center"/>
+        <w:jc w:val="both"/>
       </w:pPr>
       <w:r>
         <w:rPr>
@@ -604,7 +661,7 @@
         <w:tab/>
       </w:r>
       <w:r>
-        <w:t>4</w:t>
+        <w:t>5</w:t>
       </w:r>
     </w:p>
     <w:p>
@@ -613,7 +670,7 @@
           <w:tab w:val="left" w:pos="373"/>
           <w:tab w:val="right" w:pos="9350"/>
         </w:tabs>
-        <w:jc w:val="center"/>
+        <w:jc w:val="both"/>
       </w:pPr>
       <w:r>
         <w:rPr>
@@ -646,155 +703,42 @@
           <w:tab w:val="left" w:pos="373"/>
           <w:tab w:val="right" w:pos="9350"/>
         </w:tabs>
-        <w:jc w:val="center"/>
-      </w:pPr>
-      <w:r>
-        <w:rPr>
-          <w:sz w:val="28"/>
-        </w:rPr>
-        <w:t>8</w:t>
-      </w:r>
-      <w:r>
-        <w:tab/>
-      </w:r>
-      <w:r>
-        <w:rPr>
-          <w:sz w:val="28"/>
-        </w:rPr>
-        <w:t>References</w:t>
-      </w:r>
-      <w:r>
-        <w:rPr>
-          <w:sz w:val="28"/>
-        </w:rPr>
-        <w:tab/>
-      </w:r>
-      <w:r>
-        <w:t>5</w:t>
-      </w:r>
-    </w:p>
-    <w:p>
-      <w:pPr>
-        <w:tabs>
-          <w:tab w:val="left" w:pos="373"/>
-          <w:tab w:val="right" w:pos="9350"/>
-        </w:tabs>
-        <w:jc w:val="center"/>
-      </w:pPr>
-      <w:r>
-        <w:rPr>
-          <w:sz w:val="28"/>
-        </w:rPr>
-        <w:t>9</w:t>
-      </w:r>
-      <w:r>
-        <w:tab/>
-      </w:r>
-      <w:r>
-        <w:rPr>
-          <w:sz w:val="28"/>
-        </w:rPr>
-        <w:t>Glossary</w:t>
-      </w:r>
-      <w:r>
-        <w:rPr>
-          <w:sz w:val="28"/>
-        </w:rPr>
-        <w:tab/>
-      </w:r>
-      <w:r>
-        <w:t>5</w:t>
-      </w:r>
-    </w:p>
-    <w:p>
-      <w:pPr>
-        <w:tabs>
-          <w:tab w:val="left" w:pos="373"/>
-          <w:tab w:val="right" w:pos="9350"/>
-        </w:tabs>
-        <w:jc w:val="center"/>
-      </w:pPr>
-      <w:r>
-        <w:rPr>
-          <w:sz w:val="28"/>
-        </w:rPr>
-        <w:t>10</w:t>
-      </w:r>
-      <w:r>
-        <w:tab/>
-      </w:r>
-      <w:r>
-        <w:rPr>
-          <w:sz w:val="28"/>
-        </w:rPr>
-        <w:t>Document Revision History</w:t>
-      </w:r>
-      <w:r>
-        <w:rPr>
-          <w:sz w:val="28"/>
-        </w:rPr>
-        <w:tab/>
-      </w:r>
-      <w:r>
-        <w:t>5</w:t>
-      </w:r>
-    </w:p>
-    <w:p>
-      <w:pPr>
-        <w:tabs>
-          <w:tab w:val="left" w:pos="373"/>
-          <w:tab w:val="right" w:pos="9350"/>
-        </w:tabs>
-        <w:jc w:val="center"/>
-      </w:pPr>
-      <w:r>
-        <w:rPr>
-          <w:sz w:val="28"/>
-        </w:rPr>
-        <w:t>11</w:t>
-      </w:r>
-      <w:r>
-        <w:tab/>
-      </w:r>
-      <w:r>
-        <w:rPr>
-          <w:sz w:val="28"/>
-        </w:rPr>
-        <w:t>Appendix</w:t>
-      </w:r>
-      <w:r>
-        <w:rPr>
-          <w:sz w:val="28"/>
-        </w:rPr>
-        <w:tab/>
-      </w:r>
-      <w:r>
-        <w:t>5</w:t>
-      </w:r>
-      <w:bookmarkStart w:id="0" w:name="_GoBack"/>
-      <w:bookmarkEnd w:id="0"/>
-    </w:p>
-    <w:p>
-      <w:pPr>
-        <w:tabs>
-          <w:tab w:val="left" w:pos="373"/>
-          <w:tab w:val="right" w:pos="9350"/>
-        </w:tabs>
-      </w:pPr>
-    </w:p>
-    <w:p/>
-    <w:p/>
-    <w:p/>
-    <w:p>
+        <w:jc w:val="both"/>
+      </w:pPr>
+    </w:p>
+    <w:p>
+      <w:pPr>
+        <w:jc w:val="both"/>
+      </w:pPr>
+    </w:p>
+    <w:p>
+      <w:pPr>
+        <w:jc w:val="both"/>
+      </w:pPr>
+    </w:p>
+    <w:p>
+      <w:pPr>
+        <w:jc w:val="both"/>
+      </w:pPr>
+    </w:p>
+    <w:p>
+      <w:pPr>
+        <w:jc w:val="both"/>
+      </w:pPr>
       <w:r>
         <w:br w:type="page"/>
       </w:r>
     </w:p>
-    <w:p/>
+    <w:p>
+      <w:pPr>
+        <w:jc w:val="both"/>
+      </w:pPr>
+    </w:p>
     <w:p>
       <w:pPr>
         <w:widowControl w:val="0"/>
         <w:spacing w:before="0" w:line="276" w:lineRule="auto"/>
+        <w:jc w:val="both"/>
       </w:pPr>
     </w:p>
     <w:p>
@@ -813,6 +757,9 @@
       </w:r>
     </w:p>
     <w:p>
+      <w:pPr>
+        <w:jc w:val="both"/>
+      </w:pPr>
       <w:r>
         <w:t xml:space="preserve">The Unity Project is a collaboration between Wayne State University Computer Science and College for Creative Studies students to create a fully working, small form PC game known as a demo. By delegating tasks based off of the academic strengths of the two parties, both teams will be able to deliver a working product. </w:t>
       </w:r>
@@ -824,19 +771,26 @@
           <w:ilvl w:val="0"/>
           <w:numId w:val="2"/>
         </w:numPr>
-      </w:pPr>
-      <w:bookmarkStart w:id="1" w:name="h.gjdgxs" w:colFirst="0" w:colLast="0"/>
-      <w:bookmarkEnd w:id="1"/>
+        <w:jc w:val="both"/>
+      </w:pPr>
+      <w:bookmarkStart w:id="0" w:name="h.gjdgxs" w:colFirst="0" w:colLast="0"/>
+      <w:bookmarkEnd w:id="0"/>
       <w:r>
         <w:t>Project Purpose, Scope, Objectives</w:t>
       </w:r>
     </w:p>
     <w:p>
+      <w:pPr>
+        <w:jc w:val="both"/>
+      </w:pPr>
       <w:r>
         <w:t xml:space="preserve">The purpose of this project is to create a fully playable demonstration (demo) of the game for PC. This demo version will give players and potential investors hands-on experience with the product. </w:t>
       </w:r>
     </w:p>
     <w:p>
+      <w:pPr>
+        <w:jc w:val="both"/>
+      </w:pPr>
       <w:r>
         <w:t>The demo will consist of one island in which the player will interact with a non-player controlled character who will spawn consistent waves of enemies for the player to face to demonstrate in-game combat. Additionally the player will be able to interact with elements in the environment such as doors and switches.</w:t>
       </w:r>
@@ -848,9 +802,15 @@
           <w:ilvl w:val="0"/>
           <w:numId w:val="2"/>
         </w:numPr>
+        <w:jc w:val="both"/>
       </w:pPr>
       <w:r>
         <w:t>Team Organization</w:t>
+      </w:r>
+    </w:p>
+    <w:p>
+      <w:r>
+        <w:t>Though all team members will be spending time on across every area, each team member will focus most of their time working on their assigned specific areas.</w:t>
       </w:r>
     </w:p>
     <w:p>
@@ -861,6 +821,7 @@
           <w:numId w:val="2"/>
         </w:numPr>
         <w:ind w:left="360" w:firstLine="0"/>
+        <w:jc w:val="both"/>
       </w:pPr>
       <w:r>
         <w:t>Team Leader</w:t>
@@ -869,17 +830,34 @@
     <w:p>
       <w:pPr>
         <w:ind w:left="360"/>
-      </w:pPr>
+        <w:jc w:val="both"/>
+      </w:pPr>
+      <w:r>
+        <w:t>-</w:t>
+      </w:r>
       <w:r>
         <w:t>Jonny Nabors</w:t>
       </w:r>
+      <w:r>
+        <w:t>, Team &amp; Environmental Lead</w:t>
+      </w:r>
     </w:p>
     <w:p>
       <w:pPr>
         <w:ind w:left="360"/>
+        <w:jc w:val="both"/>
       </w:pPr>
       <w:r>
         <w:t>To organize the project and follow up with other team members to ensure all goals are being met by the deadlines. The team lead will be the point of communication and the mouthpiece for the team to the client.</w:t>
+      </w:r>
+    </w:p>
+    <w:p>
+      <w:pPr>
+        <w:ind w:left="360"/>
+        <w:jc w:val="both"/>
+      </w:pPr>
+      <w:r>
+        <w:t>Will also take lead in creating the colliders, meshes, and scripts for the environment of the game, such as any water, sky, or ground elements.</w:t>
       </w:r>
     </w:p>
     <w:p>
@@ -890,6 +868,7 @@
           <w:numId w:val="2"/>
         </w:numPr>
         <w:ind w:left="360" w:firstLine="0"/>
+        <w:jc w:val="both"/>
       </w:pPr>
       <w:r>
         <w:t>Other Members</w:t>
@@ -898,20 +877,94 @@
     <w:p>
       <w:pPr>
         <w:ind w:left="360"/>
-      </w:pPr>
-      <w:r>
-        <w:t>Anthony Jamora, Thomas Burke</w:t>
+        <w:jc w:val="both"/>
+      </w:pPr>
+      <w:r>
+        <w:t>-</w:t>
+      </w:r>
+      <w:r>
+        <w:t>Anthony Jamora</w:t>
+      </w:r>
+      <w:r>
+        <w:t>, Character Design Lead</w:t>
       </w:r>
     </w:p>
     <w:p>
       <w:pPr>
         <w:ind w:left="360"/>
-      </w:pPr>
-      <w:r>
-        <w:t xml:space="preserve">Specific Roles: Though all team members will be spending time on across every area, each team member will focus most of their time working on their assigned specific areas. </w:t>
-      </w:r>
-    </w:p>
-    <w:p/>
+        <w:jc w:val="both"/>
+      </w:pPr>
+      <w:r>
+        <w:t>Character design lead is responsible for creating colliders, meshes, and scripts for both player and non-player characters, such as the player controller and enemy AI.</w:t>
+      </w:r>
+    </w:p>
+    <w:p>
+      <w:pPr>
+        <w:ind w:left="360"/>
+        <w:jc w:val="both"/>
+      </w:pPr>
+      <w:r>
+        <w:t>-</w:t>
+      </w:r>
+      <w:r>
+        <w:t>Thomas Burke</w:t>
+      </w:r>
+      <w:r>
+        <w:t>, Gameplay Engineer</w:t>
+      </w:r>
+    </w:p>
+    <w:p>
+      <w:pPr>
+        <w:ind w:left="360"/>
+        <w:jc w:val="both"/>
+      </w:pPr>
+      <w:r>
+        <w:lastRenderedPageBreak/>
+        <w:t xml:space="preserve">Gameplay engineer is responsible for building the user interface, </w:t>
+      </w:r>
+      <w:r>
+        <w:t>and the interaction between the interface and gameplay, such as a health-bar or map. Will also be contributing to mechanics between the player and non-player characters, such as combat interactions.</w:t>
+      </w:r>
+    </w:p>
+    <w:p>
+      <w:pPr>
+        <w:ind w:left="360"/>
+        <w:jc w:val="both"/>
+      </w:pPr>
+      <w:r>
+        <w:t>-</w:t>
+      </w:r>
+      <w:proofErr w:type="spellStart"/>
+      <w:r>
+        <w:t>Aigbe</w:t>
+      </w:r>
+      <w:proofErr w:type="spellEnd"/>
+      <w:r>
+        <w:t xml:space="preserve"> </w:t>
+      </w:r>
+      <w:proofErr w:type="spellStart"/>
+      <w:r>
+        <w:t>Idahosa</w:t>
+      </w:r>
+      <w:proofErr w:type="spellEnd"/>
+      <w:r>
+        <w:t xml:space="preserve">, Client </w:t>
+      </w:r>
+    </w:p>
+    <w:p>
+      <w:pPr>
+        <w:ind w:left="360"/>
+        <w:jc w:val="both"/>
+      </w:pPr>
+      <w:r>
+        <w:t>Responsible for expressing the vision of the project to ensure that the developers capture what the artist are trying to achieve. Will be the primary connection to other teams within the project, such as animation, modeling, and anyone else involved.</w:t>
+      </w:r>
+    </w:p>
+    <w:p>
+      <w:pPr>
+        <w:jc w:val="both"/>
+      </w:pPr>
+    </w:p>
     <w:p>
       <w:pPr>
         <w:pStyle w:val="Heading1"/>
@@ -919,18 +972,18 @@
           <w:ilvl w:val="0"/>
           <w:numId w:val="2"/>
         </w:numPr>
+        <w:jc w:val="both"/>
       </w:pPr>
       <w:r>
         <w:t>Problem Resolution Policies</w:t>
       </w:r>
     </w:p>
     <w:p>
-      <w:r>
-        <w:t xml:space="preserve">Being a team of only three people, implementation of a strict problem resolution policy is key. In the event that a team member does not produce any work 12 hours prior to a due </w:t>
-      </w:r>
-      <w:r>
-        <w:lastRenderedPageBreak/>
-        <w:t>date, the team leader will reach out to the member in question to determine if any help can be spared. If there is no resolution 6 hours prior to the due date, the team lead will reach out to the instructor and TAs to make note of the incident. The other two members will then work to complete the assigned to the unresponsive team member to the best of their ability.</w:t>
+      <w:pPr>
+        <w:jc w:val="both"/>
+      </w:pPr>
+      <w:r>
+        <w:t>Being a team of only three people, implementation of a strict problem resolution policy is key. In the event that a team member does not produce any work 12 hours prior to a due date, the team leader will reach out to the member in question to determine if any help can be spared. If there is no resolution 6 hours prior to the due date, the team lead will reach out to the instructor and TAs to make note of the incident. The other two members will then work to complete the assigned to the unresponsive team member to the best of their ability.</w:t>
       </w:r>
     </w:p>
     <w:p>
@@ -940,12 +993,16 @@
           <w:ilvl w:val="0"/>
           <w:numId w:val="2"/>
         </w:numPr>
+        <w:jc w:val="both"/>
       </w:pPr>
       <w:r>
         <w:t>Project Plan</w:t>
       </w:r>
     </w:p>
     <w:p>
+      <w:pPr>
+        <w:jc w:val="both"/>
+      </w:pPr>
       <w:r>
         <w:t>Weekly meeting will be vital to capture the vision of the client. For now team members will meet on Wednesdays at the Detroit Public Library. Dates and times are subject to change.</w:t>
       </w:r>
@@ -958,6 +1015,7 @@
           <w:numId w:val="2"/>
         </w:numPr>
         <w:ind w:left="360" w:firstLine="0"/>
+        <w:jc w:val="both"/>
       </w:pPr>
       <w:r>
         <w:t>First Meeting, January 28</w:t>
@@ -966,6 +1024,7 @@
     <w:p>
       <w:pPr>
         <w:ind w:left="360"/>
+        <w:jc w:val="both"/>
       </w:pPr>
       <w:r>
         <w:t>Discuss scope of project and overall goals including technologies, team dynamics, expectations, and schedule of deliverables.</w:t>
@@ -980,9 +1039,10 @@
         </w:numPr>
         <w:ind w:left="360" w:firstLine="0"/>
         <w:contextualSpacing/>
-      </w:pPr>
-      <w:bookmarkStart w:id="2" w:name="h.30j0zll" w:colFirst="0" w:colLast="0"/>
-      <w:bookmarkEnd w:id="2"/>
+        <w:jc w:val="both"/>
+      </w:pPr>
+      <w:bookmarkStart w:id="1" w:name="h.30j0zll" w:colFirst="0" w:colLast="0"/>
+      <w:bookmarkEnd w:id="1"/>
       <w:r>
         <w:t>Phase One, January 28 - March 2</w:t>
       </w:r>
@@ -990,6 +1050,7 @@
     <w:p>
       <w:pPr>
         <w:ind w:left="360"/>
+        <w:jc w:val="both"/>
       </w:pPr>
       <w:r>
         <w:t>Create repository and project environment including assets, music, sound, and artwork. Begin implementing foundation of game mechanics such as player movement, environment, and events.</w:t>
@@ -1003,6 +1064,7 @@
           <w:numId w:val="2"/>
         </w:numPr>
         <w:ind w:left="360" w:firstLine="0"/>
+        <w:jc w:val="both"/>
       </w:pPr>
       <w:r>
         <w:t>First Prototype, March 3</w:t>
@@ -1011,6 +1073,7 @@
     <w:p>
       <w:pPr>
         <w:ind w:left="360"/>
+        <w:jc w:val="both"/>
       </w:pPr>
       <w:r>
         <w:t xml:space="preserve">Demonstrate functionally playable game with audio cues, lighting, enemy AI, and character movement. </w:t>
@@ -1024,14 +1087,17 @@
           <w:numId w:val="2"/>
         </w:numPr>
         <w:ind w:left="360" w:firstLine="0"/>
-      </w:pPr>
-      <w:r>
+        <w:jc w:val="both"/>
+      </w:pPr>
+      <w:r>
+        <w:lastRenderedPageBreak/>
         <w:t>Phase Two, March 3 - March 31</w:t>
       </w:r>
     </w:p>
     <w:p>
       <w:pPr>
         <w:ind w:left="360"/>
+        <w:jc w:val="both"/>
       </w:pPr>
       <w:r>
         <w:t>Build on elements completed in Phase One including adding any missing character abilities as well as improved enemy AI and new environment assets.</w:t>
@@ -1045,6 +1111,7 @@
           <w:numId w:val="2"/>
         </w:numPr>
         <w:ind w:left="360" w:firstLine="0"/>
+        <w:jc w:val="both"/>
       </w:pPr>
       <w:r>
         <w:t>Second Prototype, March 31</w:t>
@@ -1052,18 +1119,15 @@
     </w:p>
     <w:p>
       <w:pPr>
+        <w:pStyle w:val="ListParagraph"/>
         <w:ind w:left="360"/>
-      </w:pPr>
-      <w:r>
-        <w:t xml:space="preserve">Showcase stronger and more fluid gameplay mechanics along with fully </w:t>
-      </w:r>
-      <w:proofErr w:type="spellStart"/>
-      <w:r>
-        <w:t>explorable</w:t>
-      </w:r>
-      <w:proofErr w:type="spellEnd"/>
-      <w:r>
-        <w:t xml:space="preserve"> player world and.</w:t>
+        <w:jc w:val="both"/>
+      </w:pPr>
+      <w:r>
+        <w:t>Showcase stronger and more fluid gameplay</w:t>
+      </w:r>
+      <w:r>
+        <w:t>. Alongside with a higher-quality world to be explored.</w:t>
       </w:r>
     </w:p>
     <w:p>
@@ -1074,6 +1138,7 @@
           <w:numId w:val="2"/>
         </w:numPr>
         <w:ind w:left="360" w:firstLine="0"/>
+        <w:jc w:val="both"/>
       </w:pPr>
       <w:r>
         <w:t>Project Completion</w:t>
@@ -1082,6 +1147,7 @@
     <w:p>
       <w:pPr>
         <w:ind w:left="360"/>
+        <w:jc w:val="both"/>
       </w:pPr>
       <w:r>
         <w:t>Full implementation of required game mechanics.</w:t>
@@ -1094,12 +1160,16 @@
           <w:ilvl w:val="0"/>
           <w:numId w:val="2"/>
         </w:numPr>
+        <w:jc w:val="both"/>
       </w:pPr>
       <w:r>
         <w:t>Configuration Management Plan</w:t>
       </w:r>
     </w:p>
     <w:p>
+      <w:pPr>
+        <w:jc w:val="both"/>
+      </w:pPr>
       <w:r>
         <w:t xml:space="preserve">The Unity project will utilize </w:t>
       </w:r>
@@ -1119,13 +1189,16 @@
           <w:ilvl w:val="0"/>
           <w:numId w:val="2"/>
         </w:numPr>
-      </w:pPr>
-      <w:r>
-        <w:lastRenderedPageBreak/>
+        <w:jc w:val="both"/>
+      </w:pPr>
+      <w:r>
         <w:t>Technologies</w:t>
       </w:r>
     </w:p>
     <w:p>
+      <w:pPr>
+        <w:jc w:val="both"/>
+      </w:pPr>
       <w:r>
         <w:t>Brief Overview of the technologies will be used for the development of this project.</w:t>
       </w:r>
@@ -1138,6 +1211,7 @@
           <w:numId w:val="2"/>
         </w:numPr>
         <w:ind w:left="360" w:firstLine="0"/>
+        <w:jc w:val="both"/>
       </w:pPr>
       <w:r>
         <w:t>Unity 4.0</w:t>
@@ -1146,6 +1220,7 @@
     <w:p>
       <w:pPr>
         <w:ind w:left="360"/>
+        <w:jc w:val="both"/>
       </w:pPr>
       <w:r>
         <w:t>A video-game software suite offering robust game creation tools and debugging capabilities.</w:t>
@@ -1159,6 +1234,7 @@
           <w:numId w:val="2"/>
         </w:numPr>
         <w:ind w:left="360" w:firstLine="0"/>
+        <w:jc w:val="both"/>
       </w:pPr>
       <w:proofErr w:type="spellStart"/>
       <w:r>
@@ -1169,6 +1245,7 @@
     <w:p>
       <w:pPr>
         <w:ind w:left="360"/>
+        <w:jc w:val="both"/>
       </w:pPr>
       <w:r>
         <w:t>Unity’s built-in text and scripting editor.</w:t>
@@ -1176,312 +1253,34 @@
     </w:p>
     <w:p>
       <w:pPr>
-        <w:pStyle w:val="Heading1"/>
+        <w:pStyle w:val="Heading2"/>
         <w:numPr>
-          <w:ilvl w:val="0"/>
+          <w:ilvl w:val="1"/>
           <w:numId w:val="2"/>
         </w:numPr>
-        <w:autoSpaceDN w:val="0"/>
-        <w:adjustRightInd w:val="0"/>
-        <w:jc w:val="both"/>
-      </w:pPr>
-      <w:r>
-        <w:t>References</w:t>
-      </w:r>
-    </w:p>
-    <w:tbl>
-      <w:tblPr>
-        <w:tblStyle w:val="TableGrid"/>
-        <w:tblW w:w="9450" w:type="dxa"/>
-        <w:tblInd w:w="198" w:type="dxa"/>
-        <w:tblLook w:val="04A0" w:firstRow="1" w:lastRow="0" w:firstColumn="1" w:lastColumn="0" w:noHBand="0" w:noVBand="1"/>
-      </w:tblPr>
-      <w:tblGrid>
-        <w:gridCol w:w="1908"/>
-        <w:gridCol w:w="1710"/>
-        <w:gridCol w:w="5832"/>
-      </w:tblGrid>
-      <w:tr>
-        <w:tc>
-          <w:tcPr>
-            <w:tcW w:w="1908" w:type="dxa"/>
-            <w:shd w:val="clear" w:color="auto" w:fill="E7E6E6" w:themeFill="background2"/>
-          </w:tcPr>
-          <w:p>
-            <w:r>
-              <w:t>Doc Number</w:t>
-            </w:r>
-          </w:p>
-        </w:tc>
-        <w:tc>
-          <w:tcPr>
-            <w:tcW w:w="1710" w:type="dxa"/>
-            <w:shd w:val="clear" w:color="auto" w:fill="E7E6E6" w:themeFill="background2"/>
-          </w:tcPr>
-          <w:p>
-            <w:r>
-              <w:t>Doc Version</w:t>
-            </w:r>
-          </w:p>
-        </w:tc>
-        <w:tc>
-          <w:tcPr>
-            <w:tcW w:w="5832" w:type="dxa"/>
-            <w:shd w:val="clear" w:color="auto" w:fill="E7E6E6" w:themeFill="background2"/>
-          </w:tcPr>
-          <w:p>
-            <w:r>
-              <w:t>Doc Name &amp; Location</w:t>
-            </w:r>
-          </w:p>
-        </w:tc>
-      </w:tr>
-      <w:tr>
-        <w:tc>
-          <w:tcPr>
-            <w:tcW w:w="1908" w:type="dxa"/>
-          </w:tcPr>
-          <w:p/>
-        </w:tc>
-        <w:tc>
-          <w:tcPr>
-            <w:tcW w:w="1710" w:type="dxa"/>
-          </w:tcPr>
-          <w:p/>
-        </w:tc>
-        <w:tc>
-          <w:tcPr>
-            <w:tcW w:w="5832" w:type="dxa"/>
-          </w:tcPr>
-          <w:p/>
-        </w:tc>
-      </w:tr>
-      <w:tr>
-        <w:tc>
-          <w:tcPr>
-            <w:tcW w:w="1908" w:type="dxa"/>
-          </w:tcPr>
-          <w:p/>
-        </w:tc>
-        <w:tc>
-          <w:tcPr>
-            <w:tcW w:w="1710" w:type="dxa"/>
-          </w:tcPr>
-          <w:p/>
-        </w:tc>
-        <w:tc>
-          <w:tcPr>
-            <w:tcW w:w="5832" w:type="dxa"/>
-          </w:tcPr>
-          <w:p/>
-        </w:tc>
-      </w:tr>
-      <w:tr>
-        <w:tc>
-          <w:tcPr>
-            <w:tcW w:w="1908" w:type="dxa"/>
-          </w:tcPr>
-          <w:p/>
-        </w:tc>
-        <w:tc>
-          <w:tcPr>
-            <w:tcW w:w="1710" w:type="dxa"/>
-          </w:tcPr>
-          <w:p/>
-        </w:tc>
-        <w:tc>
-          <w:tcPr>
-            <w:tcW w:w="5832" w:type="dxa"/>
-          </w:tcPr>
-          <w:p/>
-        </w:tc>
-      </w:tr>
-    </w:tbl>
-    <w:p>
-      <w:pPr>
-        <w:pStyle w:val="Heading1"/>
-        <w:numPr>
-          <w:ilvl w:val="0"/>
-          <w:numId w:val="2"/>
-        </w:numPr>
-      </w:pPr>
-      <w:r>
-        <w:t>Glossary</w:t>
-      </w:r>
-    </w:p>
-    <w:p>
-      <w:pPr>
-        <w:spacing w:before="0"/>
-      </w:pPr>
-      <w:r>
-        <w:rPr>
-          <w:b/>
-        </w:rPr>
-        <w:t>Example Term or Acronym</w:t>
-      </w:r>
-      <w:r>
-        <w:t xml:space="preserve"> – Example Description</w:t>
-      </w:r>
-    </w:p>
-    <w:p>
-      <w:pPr>
-        <w:spacing w:before="0"/>
-      </w:pPr>
-      <w:r>
-        <w:rPr>
-          <w:b/>
-        </w:rPr>
-        <w:t>Non-Player Character</w:t>
-      </w:r>
-      <w:r>
-        <w:t xml:space="preserve"> - NPC</w:t>
-      </w:r>
-    </w:p>
-    <w:p>
-      <w:pPr>
-        <w:pStyle w:val="Heading1"/>
-        <w:numPr>
-          <w:ilvl w:val="0"/>
-          <w:numId w:val="2"/>
-        </w:numPr>
-        <w:autoSpaceDN w:val="0"/>
-        <w:adjustRightInd w:val="0"/>
-        <w:jc w:val="both"/>
-      </w:pPr>
-      <w:r>
-        <w:t>Document Revision History</w:t>
-      </w:r>
-    </w:p>
-    <w:tbl>
-      <w:tblPr>
-        <w:tblStyle w:val="TableGrid"/>
-        <w:tblW w:w="9450" w:type="dxa"/>
-        <w:tblInd w:w="198" w:type="dxa"/>
-        <w:tblLook w:val="04A0" w:firstRow="1" w:lastRow="0" w:firstColumn="1" w:lastColumn="0" w:noHBand="0" w:noVBand="1"/>
-      </w:tblPr>
-      <w:tblGrid>
-        <w:gridCol w:w="2394"/>
-        <w:gridCol w:w="2394"/>
-        <w:gridCol w:w="2394"/>
-        <w:gridCol w:w="2268"/>
-      </w:tblGrid>
-      <w:tr>
-        <w:tc>
-          <w:tcPr>
-            <w:tcW w:w="2394" w:type="dxa"/>
-            <w:shd w:val="clear" w:color="auto" w:fill="E7E6E6" w:themeFill="background2"/>
-          </w:tcPr>
-          <w:p>
-            <w:r>
-              <w:t>Revision</w:t>
-            </w:r>
-          </w:p>
-        </w:tc>
-        <w:tc>
-          <w:tcPr>
-            <w:tcW w:w="2394" w:type="dxa"/>
-            <w:shd w:val="clear" w:color="auto" w:fill="E7E6E6" w:themeFill="background2"/>
-          </w:tcPr>
-          <w:p>
-            <w:r>
-              <w:t>Date</w:t>
-            </w:r>
-          </w:p>
-        </w:tc>
-        <w:tc>
-          <w:tcPr>
-            <w:tcW w:w="2394" w:type="dxa"/>
-            <w:shd w:val="clear" w:color="auto" w:fill="E7E6E6" w:themeFill="background2"/>
-          </w:tcPr>
-          <w:p>
-            <w:r>
-              <w:t>Author</w:t>
-            </w:r>
-          </w:p>
-        </w:tc>
-        <w:tc>
-          <w:tcPr>
-            <w:tcW w:w="2268" w:type="dxa"/>
-            <w:shd w:val="clear" w:color="auto" w:fill="E7E6E6" w:themeFill="background2"/>
-          </w:tcPr>
-          <w:p>
-            <w:r>
-              <w:t>Changes</w:t>
-            </w:r>
-          </w:p>
-        </w:tc>
-      </w:tr>
-      <w:tr>
-        <w:tc>
-          <w:tcPr>
-            <w:tcW w:w="2394" w:type="dxa"/>
-          </w:tcPr>
-          <w:p/>
-        </w:tc>
-        <w:tc>
-          <w:tcPr>
-            <w:tcW w:w="2394" w:type="dxa"/>
-          </w:tcPr>
-          <w:p/>
-        </w:tc>
-        <w:tc>
-          <w:tcPr>
-            <w:tcW w:w="2394" w:type="dxa"/>
-          </w:tcPr>
-          <w:p/>
-        </w:tc>
-        <w:tc>
-          <w:tcPr>
-            <w:tcW w:w="2268" w:type="dxa"/>
-          </w:tcPr>
-          <w:p/>
-        </w:tc>
-      </w:tr>
-      <w:tr>
-        <w:tc>
-          <w:tcPr>
-            <w:tcW w:w="2394" w:type="dxa"/>
-          </w:tcPr>
-          <w:p/>
-        </w:tc>
-        <w:tc>
-          <w:tcPr>
-            <w:tcW w:w="2394" w:type="dxa"/>
-          </w:tcPr>
-          <w:p/>
-        </w:tc>
-        <w:tc>
-          <w:tcPr>
-            <w:tcW w:w="2394" w:type="dxa"/>
-          </w:tcPr>
-          <w:p/>
-        </w:tc>
-        <w:tc>
-          <w:tcPr>
-            <w:tcW w:w="2268" w:type="dxa"/>
-          </w:tcPr>
-          <w:p/>
-        </w:tc>
-      </w:tr>
-    </w:tbl>
-    <w:p>
-      <w:pPr>
-        <w:pStyle w:val="Heading1"/>
-        <w:numPr>
-          <w:ilvl w:val="0"/>
-          <w:numId w:val="2"/>
-        </w:numPr>
-      </w:pPr>
-      <w:r>
-        <w:t>Appendix</w:t>
-      </w:r>
-    </w:p>
-    <w:p>
-      <w:r>
-        <w:t>Material including referenced documentation the web or elsewhere, as well as alternative designs or items/ideas for future improvements.</w:t>
-      </w:r>
-    </w:p>
-    <w:p/>
+        <w:ind w:left="360" w:firstLine="0"/>
+        <w:jc w:val="both"/>
+      </w:pPr>
+      <w:proofErr w:type="spellStart"/>
+      <w:r>
+        <w:t>Git</w:t>
+      </w:r>
+      <w:proofErr w:type="spellEnd"/>
+    </w:p>
+    <w:p>
+      <w:pPr>
+        <w:ind w:left="360"/>
+        <w:jc w:val="both"/>
+      </w:pPr>
+      <w:r>
+        <w:t>Free open source version control system to share source code, assets and other f</w:t>
+      </w:r>
+      <w:bookmarkStart w:id="2" w:name="_GoBack"/>
+      <w:bookmarkEnd w:id="2"/>
+      <w:r>
+        <w:t>iles.</w:t>
+      </w:r>
+    </w:p>
     <w:sectPr>
       <w:headerReference w:type="default" r:id="rId7"/>
       <w:footerReference w:type="default" r:id="rId8"/>
@@ -1532,14 +1331,21 @@
         <w:i/>
         <w:sz w:val="20"/>
       </w:rPr>
-      <w:t xml:space="preserve">Draft 1 - </w:t>
+      <w:t>Draft</w:t>
+    </w:r>
+    <w:r>
+      <w:rPr>
+        <w:i/>
+        <w:sz w:val="20"/>
+      </w:rPr>
+      <w:t xml:space="preserve"> 1 - </w:t>
     </w:r>
     <w:r>
       <w:rPr>
         <w:i/>
         <w:sz w:val="22"/>
       </w:rPr>
-      <w:t>2015.01.27</w:t>
+      <w:t>2015.02.02</w:t>
     </w:r>
   </w:p>
 </w:ftr>
@@ -1593,7 +1399,7 @@
       <w:rPr>
         <w:noProof/>
       </w:rPr>
-      <w:t>4</w:t>
+      <w:t>5</w:t>
     </w:r>
     <w:r>
       <w:fldChar w:fldCharType="end"/>
@@ -3001,6 +2807,50 @@
       </w:tblCellMar>
     </w:tblPr>
   </w:style>
+  <w:style w:type="paragraph" w:styleId="Header">
+    <w:name w:val="header"/>
+    <w:basedOn w:val="Normal"/>
+    <w:link w:val="HeaderChar"/>
+    <w:uiPriority w:val="99"/>
+    <w:unhideWhenUsed/>
+    <w:rsid w:val="00405DC3"/>
+    <w:pPr>
+      <w:tabs>
+        <w:tab w:val="center" w:pos="4680"/>
+        <w:tab w:val="right" w:pos="9360"/>
+      </w:tabs>
+      <w:spacing w:before="0"/>
+    </w:pPr>
+  </w:style>
+  <w:style w:type="character" w:customStyle="1" w:styleId="HeaderChar">
+    <w:name w:val="Header Char"/>
+    <w:basedOn w:val="DefaultParagraphFont"/>
+    <w:link w:val="Header"/>
+    <w:uiPriority w:val="99"/>
+    <w:rsid w:val="00405DC3"/>
+  </w:style>
+  <w:style w:type="paragraph" w:styleId="Footer">
+    <w:name w:val="footer"/>
+    <w:basedOn w:val="Normal"/>
+    <w:link w:val="FooterChar"/>
+    <w:uiPriority w:val="99"/>
+    <w:unhideWhenUsed/>
+    <w:rsid w:val="00405DC3"/>
+    <w:pPr>
+      <w:tabs>
+        <w:tab w:val="center" w:pos="4680"/>
+        <w:tab w:val="right" w:pos="9360"/>
+      </w:tabs>
+      <w:spacing w:before="0"/>
+    </w:pPr>
+  </w:style>
+  <w:style w:type="character" w:customStyle="1" w:styleId="FooterChar">
+    <w:name w:val="Footer Char"/>
+    <w:basedOn w:val="DefaultParagraphFont"/>
+    <w:link w:val="Footer"/>
+    <w:uiPriority w:val="99"/>
+    <w:rsid w:val="00405DC3"/>
+  </w:style>
 </w:styles>
 </file>
 

</xml_diff>

<commit_message>
The powerpoint, for serious this time.
</commit_message>
<xml_diff>
--- a/Documentation/UnityDevelopmentPlan.docx
+++ b/Documentation/UnityDevelopmentPlan.docx
@@ -792,7 +792,18 @@
         <w:jc w:val="both"/>
       </w:pPr>
       <w:r>
-        <w:t>The demo will consist of one island in which the player will interact with a non-player controlled character who will spawn consistent waves of enemies for the player to face to demonstrate in-game combat. Additionally the player will be able to interact with elements in the environment such as doors and switches.</w:t>
+        <w:t xml:space="preserve">The demo will consist of one island in which the player will interact with a non-player controlled character who will spawn </w:t>
+      </w:r>
+      <w:r>
+        <w:t>constant</w:t>
+      </w:r>
+      <w:r>
+        <w:t xml:space="preserve"> waves of enemies for the player to face to demonstrate in-game combat. Additionally the player </w:t>
+      </w:r>
+      <w:bookmarkStart w:id="1" w:name="_GoBack"/>
+      <w:bookmarkEnd w:id="1"/>
+      <w:r>
+        <w:t>will be able to interact with elements in the environment such as doors and switches.</w:t>
       </w:r>
     </w:p>
     <w:p>
@@ -857,7 +868,13 @@
         <w:jc w:val="both"/>
       </w:pPr>
       <w:r>
-        <w:t>Will also take lead in creating the colliders, meshes, and scripts for the environment of the game, such as any water, sky, or ground elements.</w:t>
+        <w:t xml:space="preserve">Will </w:t>
+      </w:r>
+      <w:r>
+        <w:t>also take lead in creating the scripted events</w:t>
+      </w:r>
+      <w:r>
+        <w:t xml:space="preserve"> for the environment of the game, such as any water, sky, or ground elements.</w:t>
       </w:r>
     </w:p>
     <w:p>
@@ -895,7 +912,13 @@
         <w:jc w:val="both"/>
       </w:pPr>
       <w:r>
-        <w:t>Character design lead is responsible for creating colliders, meshes, and scripts for both player and non-player characters, such as the player controller and enemy AI.</w:t>
+        <w:t xml:space="preserve">Character design lead is responsible for creating </w:t>
+      </w:r>
+      <w:r>
+        <w:t>the scripted events</w:t>
+      </w:r>
+      <w:r>
+        <w:t xml:space="preserve"> for both player and non-player characters, such as the player controller and enemy AI.</w:t>
       </w:r>
     </w:p>
     <w:p>
@@ -1041,8 +1064,8 @@
         <w:contextualSpacing/>
         <w:jc w:val="both"/>
       </w:pPr>
-      <w:bookmarkStart w:id="1" w:name="h.30j0zll" w:colFirst="0" w:colLast="0"/>
-      <w:bookmarkEnd w:id="1"/>
+      <w:bookmarkStart w:id="2" w:name="h.30j0zll" w:colFirst="0" w:colLast="0"/>
+      <w:bookmarkEnd w:id="2"/>
       <w:r>
         <w:t>Phase One, January 28 - March 2</w:t>
       </w:r>
@@ -1273,12 +1296,7 @@
         <w:jc w:val="both"/>
       </w:pPr>
       <w:r>
-        <w:t>Free open source version control system to share source code, assets and other f</w:t>
-      </w:r>
-      <w:bookmarkStart w:id="2" w:name="_GoBack"/>
-      <w:bookmarkEnd w:id="2"/>
-      <w:r>
-        <w:t>iles.</w:t>
+        <w:t>Free open source version control system to share source code, assets and other files.</w:t>
       </w:r>
     </w:p>
     <w:sectPr>
@@ -1399,7 +1417,7 @@
       <w:rPr>
         <w:noProof/>
       </w:rPr>
-      <w:t>5</w:t>
+      <w:t>4</w:t>
     </w:r>
     <w:r>
       <w:fldChar w:fldCharType="end"/>
@@ -2220,11 +2238,8 @@
     <w:tblPr>
       <w:tblStyleRowBandSize w:val="1"/>
       <w:tblStyleColBandSize w:val="1"/>
-      <w:tblInd w:w="0" w:type="dxa"/>
       <w:tblCellMar>
-        <w:top w:w="0" w:type="dxa"/>
         <w:left w:w="115" w:type="dxa"/>
-        <w:bottom w:w="0" w:type="dxa"/>
         <w:right w:w="115" w:type="dxa"/>
       </w:tblCellMar>
     </w:tblPr>
@@ -2402,11 +2417,8 @@
     <w:tblPr>
       <w:tblStyleRowBandSize w:val="1"/>
       <w:tblStyleColBandSize w:val="1"/>
-      <w:tblInd w:w="0" w:type="dxa"/>
       <w:tblCellMar>
-        <w:top w:w="0" w:type="dxa"/>
         <w:left w:w="115" w:type="dxa"/>
-        <w:bottom w:w="0" w:type="dxa"/>
         <w:right w:w="115" w:type="dxa"/>
       </w:tblCellMar>
     </w:tblPr>
@@ -2587,11 +2599,8 @@
     <w:tblPr>
       <w:tblStyleRowBandSize w:val="1"/>
       <w:tblStyleColBandSize w:val="1"/>
-      <w:tblInd w:w="0" w:type="dxa"/>
       <w:tblCellMar>
-        <w:top w:w="0" w:type="dxa"/>
         <w:left w:w="115" w:type="dxa"/>
-        <w:bottom w:w="0" w:type="dxa"/>
         <w:right w:w="115" w:type="dxa"/>
       </w:tblCellMar>
     </w:tblPr>
@@ -2790,7 +2799,6 @@
       <w:lang w:eastAsia="en-US"/>
     </w:rPr>
     <w:tblPr>
-      <w:tblInd w:w="0" w:type="dxa"/>
       <w:tblBorders>
         <w:top w:val="single" w:sz="4" w:space="0" w:color="auto"/>
         <w:left w:val="single" w:sz="4" w:space="0" w:color="auto"/>
@@ -2799,12 +2807,6 @@
         <w:insideH w:val="single" w:sz="4" w:space="0" w:color="auto"/>
         <w:insideV w:val="single" w:sz="4" w:space="0" w:color="auto"/>
       </w:tblBorders>
-      <w:tblCellMar>
-        <w:top w:w="0" w:type="dxa"/>
-        <w:left w:w="108" w:type="dxa"/>
-        <w:bottom w:w="0" w:type="dxa"/>
-        <w:right w:w="108" w:type="dxa"/>
-      </w:tblCellMar>
     </w:tblPr>
   </w:style>
   <w:style w:type="paragraph" w:styleId="Header">

</xml_diff>

<commit_message>
Housekeeping for repository. Still learning to not be an idiot with this thing.
</commit_message>
<xml_diff>
--- a/Documentation/UnityDevelopmentPlan.docx
+++ b/Documentation/UnityDevelopmentPlan.docx
@@ -56,6 +56,8 @@
         <w:spacing w:before="0"/>
         <w:jc w:val="both"/>
       </w:pPr>
+      <w:bookmarkStart w:id="0" w:name="_GoBack"/>
+      <w:bookmarkEnd w:id="0"/>
     </w:p>
     <w:p>
       <w:pPr>
@@ -773,8 +775,8 @@
         </w:numPr>
         <w:jc w:val="both"/>
       </w:pPr>
-      <w:bookmarkStart w:id="0" w:name="h.gjdgxs" w:colFirst="0" w:colLast="0"/>
-      <w:bookmarkEnd w:id="0"/>
+      <w:bookmarkStart w:id="1" w:name="h.gjdgxs" w:colFirst="0" w:colLast="0"/>
+      <w:bookmarkEnd w:id="1"/>
       <w:r>
         <w:t>Project Purpose, Scope, Objectives</w:t>
       </w:r>
@@ -798,12 +800,7 @@
         <w:t>constant</w:t>
       </w:r>
       <w:r>
-        <w:t xml:space="preserve"> waves of enemies for the player to face to demonstrate in-game combat. Additionally the player </w:t>
-      </w:r>
-      <w:bookmarkStart w:id="1" w:name="_GoBack"/>
-      <w:bookmarkEnd w:id="1"/>
-      <w:r>
-        <w:t>will be able to interact with elements in the environment such as doors and switches.</w:t>
+        <w:t xml:space="preserve"> waves of enemies for the player to face to demonstrate in-game combat. Additionally the player will be able to interact with elements in the environment such as doors and switches.</w:t>
       </w:r>
     </w:p>
     <w:p>
@@ -955,23 +952,7 @@
         <w:jc w:val="both"/>
       </w:pPr>
       <w:r>
-        <w:t>-</w:t>
-      </w:r>
-      <w:proofErr w:type="spellStart"/>
-      <w:r>
-        <w:t>Aigbe</w:t>
-      </w:r>
-      <w:proofErr w:type="spellEnd"/>
-      <w:r>
-        <w:t xml:space="preserve"> </w:t>
-      </w:r>
-      <w:proofErr w:type="spellStart"/>
-      <w:r>
-        <w:t>Idahosa</w:t>
-      </w:r>
-      <w:proofErr w:type="spellEnd"/>
-      <w:r>
-        <w:t xml:space="preserve">, Client </w:t>
+        <w:t xml:space="preserve">-Aigbe Idahosa, Client </w:t>
       </w:r>
     </w:p>
     <w:p>
@@ -1150,7 +1131,10 @@
         <w:t>Showcase stronger and more fluid gameplay</w:t>
       </w:r>
       <w:r>
-        <w:t>. Alongside with a higher-quality world to be explored.</w:t>
+        <w:t xml:space="preserve"> a</w:t>
+      </w:r>
+      <w:r>
+        <w:t>longside with a higher-quality world to be explored.</w:t>
       </w:r>
     </w:p>
     <w:p>
@@ -1194,15 +1178,7 @@
         <w:jc w:val="both"/>
       </w:pPr>
       <w:r>
-        <w:t xml:space="preserve">The Unity project will utilize </w:t>
-      </w:r>
-      <w:proofErr w:type="spellStart"/>
-      <w:r>
-        <w:t>bitBucket</w:t>
-      </w:r>
-      <w:proofErr w:type="spellEnd"/>
-      <w:r>
-        <w:t xml:space="preserve">, a free, online source control and repository management system. There will be a private repository available to group members, as well as to the client, their team, and the assigned TA. </w:t>
+        <w:t xml:space="preserve">The Unity project will utilize bitBucket, a free, online source control and repository management system. There will be a private repository available to group members, as well as to the client, their team, and the assigned TA. </w:t>
       </w:r>
     </w:p>
     <w:p>
@@ -1259,11 +1235,9 @@
         <w:ind w:left="360" w:firstLine="0"/>
         <w:jc w:val="both"/>
       </w:pPr>
-      <w:proofErr w:type="spellStart"/>
       <w:r>
         <w:t>MonoDevelop</w:t>
       </w:r>
-      <w:proofErr w:type="spellEnd"/>
     </w:p>
     <w:p>
       <w:pPr>
@@ -1284,11 +1258,9 @@
         <w:ind w:left="360" w:firstLine="0"/>
         <w:jc w:val="both"/>
       </w:pPr>
-      <w:proofErr w:type="spellStart"/>
       <w:r>
         <w:t>Git</w:t>
       </w:r>
-      <w:proofErr w:type="spellEnd"/>
     </w:p>
     <w:p>
       <w:pPr>
@@ -1417,7 +1389,7 @@
       <w:rPr>
         <w:noProof/>
       </w:rPr>
-      <w:t>4</w:t>
+      <w:t>1</w:t>
     </w:r>
     <w:r>
       <w:fldChar w:fldCharType="end"/>

</xml_diff>